<commit_message>
add report and onset date code
</commit_message>
<xml_diff>
--- a/outcome/appendix/Description of Additional Supplementary Files.docx
+++ b/outcome/appendix/Description of Additional Supplementary Files.docx
@@ -65,7 +65,14 @@
           <w:b w:val="0"/>
           <w:bCs w:val="0"/>
         </w:rPr>
-        <w:t xml:space="preserve"> figures 1-48</w:t>
+        <w:t xml:space="preserve"> figures 1-4</w:t>
+      </w:r>
+      <w:r>
+        <w:rPr>
+          <w:b w:val="0"/>
+          <w:bCs w:val="0"/>
+        </w:rPr>
+        <w:t>9</w:t>
       </w:r>
     </w:p>
     <w:p>
@@ -215,14 +222,7 @@
           <w:b w:val="0"/>
           <w:bCs w:val="0"/>
         </w:rPr>
-        <w:t xml:space="preserve">Appendix </w:t>
-      </w:r>
-      <w:r>
-        <w:rPr>
-          <w:b w:val="0"/>
-          <w:bCs w:val="0"/>
-        </w:rPr>
-        <w:t>4</w:t>
+        <w:t>Appendix 4</w:t>
       </w:r>
     </w:p>
     <w:p>

</xml_diff>